<commit_message>
Adding docker to stack
</commit_message>
<xml_diff>
--- a/src/assets/Samil_Abud_Resume_2023.docx
+++ b/src/assets/Samil_Abud_Resume_2023.docx
@@ -1339,6 +1339,9 @@
             <w:r>
               <w:t>, Netlify, Digital Ocean</w:t>
             </w:r>
+            <w:r>
+              <w:t>, Render, Railway</w:t>
+            </w:r>
           </w:p>
           <w:p>
             <w:r>
@@ -1353,6 +1356,9 @@
             </w:r>
             <w:r>
               <w:t>, Figma</w:t>
+            </w:r>
+            <w:r>
+              <w:t>, Docker</w:t>
             </w:r>
           </w:p>
           <w:p>
@@ -28477,7 +28483,7 @@
     <w:charset w:val="02"/>
     <w:family w:val="decorative"/>
     <w:pitch w:val="variable"/>
-    <w:sig w:usb0="00000000" w:usb1="10000000" w:usb2="00000000" w:usb3="00000000" w:csb0="80000000" w:csb1="00000000"/>
+    <w:sig w:usb0="00000003" w:usb1="10000000" w:usb2="00000000" w:usb3="00000000" w:csb0="80000001" w:csb1="00000000"/>
   </w:font>
   <w:font w:name="Times New Roman">
     <w:panose1 w:val="02020603050405020304"/>
@@ -28491,7 +28497,7 @@
     <w:charset w:val="00"/>
     <w:family w:val="modern"/>
     <w:pitch w:val="fixed"/>
-    <w:sig w:usb0="E0002AFF" w:usb1="C0007843" w:usb2="00000009" w:usb3="00000000" w:csb0="000001FF" w:csb1="00000000"/>
+    <w:sig w:usb0="E0002EFF" w:usb1="C0007843" w:usb2="00000009" w:usb3="00000000" w:csb0="000001FF" w:csb1="00000000"/>
   </w:font>
   <w:font w:name="Wingdings">
     <w:panose1 w:val="05000000000000000000"/>
@@ -28533,14 +28539,14 @@
     <w:charset w:val="00"/>
     <w:family w:val="modern"/>
     <w:pitch w:val="fixed"/>
-    <w:sig w:usb0="E10006FF" w:usb1="4000FCFF" w:usb2="00000009" w:usb3="00000000" w:csb0="0000019F" w:csb1="00000000"/>
+    <w:sig w:usb0="E10002FF" w:usb1="4000FCFF" w:usb2="00000009" w:usb3="00000000" w:csb0="0000019F" w:csb1="00000000"/>
   </w:font>
   <w:font w:name="Calibri">
     <w:panose1 w:val="020F0502020204030204"/>
     <w:charset w:val="00"/>
     <w:family w:val="swiss"/>
     <w:pitch w:val="variable"/>
-    <w:sig w:usb0="E0002AFF" w:usb1="C000247B" w:usb2="00000009" w:usb3="00000000" w:csb0="000001FF" w:csb1="00000000"/>
+    <w:sig w:usb0="E0002AFF" w:usb1="C000ACFF" w:usb2="00000009" w:usb3="00000000" w:csb0="000001FF" w:csb1="00000000"/>
   </w:font>
   <w:font w:name="Calibri Light">
     <w:panose1 w:val="020F0302020204030204"/>
@@ -28573,6 +28579,7 @@
     <w:rsid w:val="001476B6"/>
     <w:rsid w:val="00237041"/>
     <w:rsid w:val="00402F7A"/>
+    <w:rsid w:val="008716C4"/>
     <w:rsid w:val="009210CA"/>
     <w:rsid w:val="00F73512"/>
   </w:rsids>
@@ -29332,35 +29339,6 @@
 </file>
 
 <file path=customXml/item1.xml><?xml version="1.0" encoding="utf-8"?>
-<p:properties xmlns:p="http://schemas.microsoft.com/office/2006/metadata/properties" xmlns:xsi="http://www.w3.org/2001/XMLSchema-instance" xmlns:pc="http://schemas.microsoft.com/office/infopath/2007/PartnerControls">
-  <documentManagement>
-    <_ip_UnifiedCompliancePolicyUIAction xmlns="http://schemas.microsoft.com/sharepoint/v3" xsi:nil="true"/>
-    <Image xmlns="71af3243-3dd4-4a8d-8c0d-dd76da1f02a5">
-      <Url xsi:nil="true"/>
-      <Description xsi:nil="true"/>
-    </Image>
-    <Status xmlns="71af3243-3dd4-4a8d-8c0d-dd76da1f02a5">Not started</Status>
-    <Background xmlns="71af3243-3dd4-4a8d-8c0d-dd76da1f02a5">false</Background>
-    <_ip_UnifiedCompliancePolicyProperties xmlns="http://schemas.microsoft.com/sharepoint/v3" xsi:nil="true"/>
-    <ImageTagsTaxHTField xmlns="71af3243-3dd4-4a8d-8c0d-dd76da1f02a5">
-      <Terms xmlns="http://schemas.microsoft.com/office/infopath/2007/PartnerControls"/>
-    </ImageTagsTaxHTField>
-    <TaxCatchAll xmlns="230e9df3-be65-4c73-a93b-d1236ebd677e" xsi:nil="true"/>
-    <MediaServiceKeyPoints xmlns="71af3243-3dd4-4a8d-8c0d-dd76da1f02a5" xsi:nil="true"/>
-  </documentManagement>
-</p:properties>
-</file>
-
-<file path=customXml/item2.xml><?xml version="1.0" encoding="utf-8"?>
-<?mso-contentType ?>
-<FormTemplates xmlns="http://schemas.microsoft.com/sharepoint/v3/contenttype/forms">
-  <Display>DocumentLibraryForm</Display>
-  <Edit>DocumentLibraryForm</Edit>
-  <New>DocumentLibraryForm</New>
-</FormTemplates>
-</file>
-
-<file path=customXml/item3.xml><?xml version="1.0" encoding="utf-8"?>
 <ct:contentTypeSchema xmlns:ct="http://schemas.microsoft.com/office/2006/metadata/contentType" xmlns:ma="http://schemas.microsoft.com/office/2006/metadata/properties/metaAttributes" ct:_="" ma:_="" ma:contentTypeName="Document" ma:contentTypeID="0x01010079F111ED35F8CC479449609E8A0923A6" ma:contentTypeVersion="26" ma:contentTypeDescription="Create a new document." ma:contentTypeScope="" ma:versionID="ac37c1753acd5e330d2062ccec26ea66">
   <xsd:schema xmlns:xsd="http://www.w3.org/2001/XMLSchema" xmlns:xs="http://www.w3.org/2001/XMLSchema" xmlns:p="http://schemas.microsoft.com/office/2006/metadata/properties" xmlns:ns1="http://schemas.microsoft.com/sharepoint/v3" xmlns:ns2="71af3243-3dd4-4a8d-8c0d-dd76da1f02a5" xmlns:ns3="16c05727-aa75-4e4a-9b5f-8a80a1165891" xmlns:ns4="230e9df3-be65-4c73-a93b-d1236ebd677e" targetNamespace="http://schemas.microsoft.com/office/2006/metadata/properties" ma:root="true" ma:fieldsID="3b340c7101c92c5120abd06486f94548" ns1:_="" ns2:_="" ns3:_="" ns4:_="">
     <xsd:import namespace="http://schemas.microsoft.com/sharepoint/v3"/>
@@ -29660,27 +29638,36 @@
 </ct:contentTypeSchema>
 </file>
 
-<file path=customXml/itemProps1.xml><?xml version="1.0" encoding="utf-8"?>
-<ds:datastoreItem xmlns:ds="http://schemas.openxmlformats.org/officeDocument/2006/customXml" ds:itemID="{243AA046-F9E2-43A8-ADDA-8C87998AFC08}">
-  <ds:schemaRefs>
-    <ds:schemaRef ds:uri="http://schemas.microsoft.com/office/2006/metadata/properties"/>
-    <ds:schemaRef ds:uri="http://schemas.microsoft.com/office/infopath/2007/PartnerControls"/>
-    <ds:schemaRef ds:uri="http://schemas.microsoft.com/sharepoint/v3"/>
-    <ds:schemaRef ds:uri="71af3243-3dd4-4a8d-8c0d-dd76da1f02a5"/>
-    <ds:schemaRef ds:uri="230e9df3-be65-4c73-a93b-d1236ebd677e"/>
-  </ds:schemaRefs>
-</ds:datastoreItem>
+<file path=customXml/item2.xml><?xml version="1.0" encoding="utf-8"?>
+<?mso-contentType ?>
+<FormTemplates xmlns="http://schemas.microsoft.com/sharepoint/v3/contenttype/forms">
+  <Display>DocumentLibraryForm</Display>
+  <Edit>DocumentLibraryForm</Edit>
+  <New>DocumentLibraryForm</New>
+</FormTemplates>
 </file>
 
-<file path=customXml/itemProps2.xml><?xml version="1.0" encoding="utf-8"?>
-<ds:datastoreItem xmlns:ds="http://schemas.openxmlformats.org/officeDocument/2006/customXml" ds:itemID="{36DD185F-AC00-4EEC-8B58-CF213FEE664A}">
-  <ds:schemaRefs>
-    <ds:schemaRef ds:uri="http://schemas.microsoft.com/sharepoint/v3/contenttype/forms"/>
-  </ds:schemaRefs>
-</ds:datastoreItem>
+<file path=customXml/item3.xml><?xml version="1.0" encoding="utf-8"?>
+<p:properties xmlns:p="http://schemas.microsoft.com/office/2006/metadata/properties" xmlns:xsi="http://www.w3.org/2001/XMLSchema-instance" xmlns:pc="http://schemas.microsoft.com/office/infopath/2007/PartnerControls">
+  <documentManagement>
+    <_ip_UnifiedCompliancePolicyUIAction xmlns="http://schemas.microsoft.com/sharepoint/v3" xsi:nil="true"/>
+    <Image xmlns="71af3243-3dd4-4a8d-8c0d-dd76da1f02a5">
+      <Url xsi:nil="true"/>
+      <Description xsi:nil="true"/>
+    </Image>
+    <Status xmlns="71af3243-3dd4-4a8d-8c0d-dd76da1f02a5">Not started</Status>
+    <Background xmlns="71af3243-3dd4-4a8d-8c0d-dd76da1f02a5">false</Background>
+    <_ip_UnifiedCompliancePolicyProperties xmlns="http://schemas.microsoft.com/sharepoint/v3" xsi:nil="true"/>
+    <ImageTagsTaxHTField xmlns="71af3243-3dd4-4a8d-8c0d-dd76da1f02a5">
+      <Terms xmlns="http://schemas.microsoft.com/office/infopath/2007/PartnerControls"/>
+    </ImageTagsTaxHTField>
+    <TaxCatchAll xmlns="230e9df3-be65-4c73-a93b-d1236ebd677e" xsi:nil="true"/>
+    <MediaServiceKeyPoints xmlns="71af3243-3dd4-4a8d-8c0d-dd76da1f02a5" xsi:nil="true"/>
+  </documentManagement>
+</p:properties>
 </file>
 
-<file path=customXml/itemProps3.xml><?xml version="1.0" encoding="utf-8"?>
+<file path=customXml/itemProps1.xml><?xml version="1.0" encoding="utf-8"?>
 <ds:datastoreItem xmlns:ds="http://schemas.openxmlformats.org/officeDocument/2006/customXml" ds:itemID="{9EF263E6-18CB-4E04-A6CD-32B44FCE2525}">
   <ds:schemaRefs>
     <ds:schemaRef ds:uri="http://schemas.microsoft.com/office/2006/metadata/contentType"/>
@@ -29701,6 +29688,26 @@
 </ds:datastoreItem>
 </file>
 
+<file path=customXml/itemProps2.xml><?xml version="1.0" encoding="utf-8"?>
+<ds:datastoreItem xmlns:ds="http://schemas.openxmlformats.org/officeDocument/2006/customXml" ds:itemID="{36DD185F-AC00-4EEC-8B58-CF213FEE664A}">
+  <ds:schemaRefs>
+    <ds:schemaRef ds:uri="http://schemas.microsoft.com/sharepoint/v3/contenttype/forms"/>
+  </ds:schemaRefs>
+</ds:datastoreItem>
+</file>
+
+<file path=customXml/itemProps3.xml><?xml version="1.0" encoding="utf-8"?>
+<ds:datastoreItem xmlns:ds="http://schemas.openxmlformats.org/officeDocument/2006/customXml" ds:itemID="{243AA046-F9E2-43A8-ADDA-8C87998AFC08}">
+  <ds:schemaRefs>
+    <ds:schemaRef ds:uri="http://schemas.microsoft.com/office/2006/metadata/properties"/>
+    <ds:schemaRef ds:uri="http://schemas.microsoft.com/office/infopath/2007/PartnerControls"/>
+    <ds:schemaRef ds:uri="http://schemas.microsoft.com/sharepoint/v3"/>
+    <ds:schemaRef ds:uri="71af3243-3dd4-4a8d-8c0d-dd76da1f02a5"/>
+    <ds:schemaRef ds:uri="230e9df3-be65-4c73-a93b-d1236ebd677e"/>
+  </ds:schemaRefs>
+</ds:datastoreItem>
+</file>
+
 <file path=docMetadata/LabelInfo.xml><?xml version="1.0" encoding="utf-8"?>
 <clbl:labelList xmlns:clbl="http://schemas.microsoft.com/office/2020/mipLabelMetadata"/>
 </file>
</xml_diff>

<commit_message>
Updating cv, added react native stuff
</commit_message>
<xml_diff>
--- a/src/assets/Samil_Abud_Resume_2023.docx
+++ b/src/assets/Samil_Abud_Resume_2023.docx
@@ -1226,7 +1226,13 @@
               <w:t xml:space="preserve">Flow, </w:t>
             </w:r>
             <w:r>
-              <w:t>React, Redux, jQuery</w:t>
+              <w:t xml:space="preserve">React, </w:t>
+            </w:r>
+            <w:r>
+              <w:t xml:space="preserve">React Native, </w:t>
+            </w:r>
+            <w:r>
+              <w:t>Redux, jQuery</w:t>
             </w:r>
             <w:r>
               <w:t xml:space="preserve">, Tailwind, </w:t>
@@ -1286,10 +1292,19 @@
               <w:t>,</w:t>
             </w:r>
             <w:r>
-              <w:t xml:space="preserve"> SQL, RESTful APIs</w:t>
+              <w:t xml:space="preserve"> SQL,</w:t>
             </w:r>
             <w:r>
-              <w:t>, Python, Django.</w:t>
+              <w:t xml:space="preserve"> Apollo,</w:t>
+            </w:r>
+            <w:r>
+              <w:t xml:space="preserve"> RESTful APIs</w:t>
+            </w:r>
+            <w:r>
+              <w:t>, Python, Django</w:t>
+            </w:r>
+            <w:r>
+              <w:t>, Axios.</w:t>
             </w:r>
           </w:p>
           <w:p>
@@ -1334,7 +1349,13 @@
               <w:t>Deployment and Hosting:</w:t>
             </w:r>
             <w:r>
-              <w:t xml:space="preserve"> AWS, Heroku</w:t>
+              <w:t xml:space="preserve"> </w:t>
+            </w:r>
+            <w:r>
+              <w:t xml:space="preserve">Expo, EAS, </w:t>
+            </w:r>
+            <w:r>
+              <w:t>AWS, Heroku</w:t>
             </w:r>
             <w:r>
               <w:t>, Netlify, Digital Ocean</w:t>
@@ -1359,6 +1380,9 @@
             </w:r>
             <w:r>
               <w:t>, Docker</w:t>
+            </w:r>
+            <w:r>
+              <w:t>.</w:t>
             </w:r>
           </w:p>
           <w:p>
@@ -28578,6 +28602,7 @@
     <w:rsid w:val="00116DF7"/>
     <w:rsid w:val="001476B6"/>
     <w:rsid w:val="00237041"/>
+    <w:rsid w:val="002E6701"/>
     <w:rsid w:val="00402F7A"/>
     <w:rsid w:val="008716C4"/>
     <w:rsid w:val="009210CA"/>
@@ -29339,6 +29364,15 @@
 </file>
 
 <file path=customXml/item1.xml><?xml version="1.0" encoding="utf-8"?>
+<?mso-contentType ?>
+<FormTemplates xmlns="http://schemas.microsoft.com/sharepoint/v3/contenttype/forms">
+  <Display>DocumentLibraryForm</Display>
+  <Edit>DocumentLibraryForm</Edit>
+  <New>DocumentLibraryForm</New>
+</FormTemplates>
+</file>
+
+<file path=customXml/item2.xml><?xml version="1.0" encoding="utf-8"?>
 <ct:contentTypeSchema xmlns:ct="http://schemas.microsoft.com/office/2006/metadata/contentType" xmlns:ma="http://schemas.microsoft.com/office/2006/metadata/properties/metaAttributes" ct:_="" ma:_="" ma:contentTypeName="Document" ma:contentTypeID="0x01010079F111ED35F8CC479449609E8A0923A6" ma:contentTypeVersion="26" ma:contentTypeDescription="Create a new document." ma:contentTypeScope="" ma:versionID="ac37c1753acd5e330d2062ccec26ea66">
   <xsd:schema xmlns:xsd="http://www.w3.org/2001/XMLSchema" xmlns:xs="http://www.w3.org/2001/XMLSchema" xmlns:p="http://schemas.microsoft.com/office/2006/metadata/properties" xmlns:ns1="http://schemas.microsoft.com/sharepoint/v3" xmlns:ns2="71af3243-3dd4-4a8d-8c0d-dd76da1f02a5" xmlns:ns3="16c05727-aa75-4e4a-9b5f-8a80a1165891" xmlns:ns4="230e9df3-be65-4c73-a93b-d1236ebd677e" targetNamespace="http://schemas.microsoft.com/office/2006/metadata/properties" ma:root="true" ma:fieldsID="3b340c7101c92c5120abd06486f94548" ns1:_="" ns2:_="" ns3:_="" ns4:_="">
     <xsd:import namespace="http://schemas.microsoft.com/sharepoint/v3"/>
@@ -29638,15 +29672,6 @@
 </ct:contentTypeSchema>
 </file>
 
-<file path=customXml/item2.xml><?xml version="1.0" encoding="utf-8"?>
-<?mso-contentType ?>
-<FormTemplates xmlns="http://schemas.microsoft.com/sharepoint/v3/contenttype/forms">
-  <Display>DocumentLibraryForm</Display>
-  <Edit>DocumentLibraryForm</Edit>
-  <New>DocumentLibraryForm</New>
-</FormTemplates>
-</file>
-
 <file path=customXml/item3.xml><?xml version="1.0" encoding="utf-8"?>
 <p:properties xmlns:p="http://schemas.microsoft.com/office/2006/metadata/properties" xmlns:xsi="http://www.w3.org/2001/XMLSchema-instance" xmlns:pc="http://schemas.microsoft.com/office/infopath/2007/PartnerControls">
   <documentManagement>
@@ -29668,6 +29693,14 @@
 </file>
 
 <file path=customXml/itemProps1.xml><?xml version="1.0" encoding="utf-8"?>
+<ds:datastoreItem xmlns:ds="http://schemas.openxmlformats.org/officeDocument/2006/customXml" ds:itemID="{36DD185F-AC00-4EEC-8B58-CF213FEE664A}">
+  <ds:schemaRefs>
+    <ds:schemaRef ds:uri="http://schemas.microsoft.com/sharepoint/v3/contenttype/forms"/>
+  </ds:schemaRefs>
+</ds:datastoreItem>
+</file>
+
+<file path=customXml/itemProps2.xml><?xml version="1.0" encoding="utf-8"?>
 <ds:datastoreItem xmlns:ds="http://schemas.openxmlformats.org/officeDocument/2006/customXml" ds:itemID="{9EF263E6-18CB-4E04-A6CD-32B44FCE2525}">
   <ds:schemaRefs>
     <ds:schemaRef ds:uri="http://schemas.microsoft.com/office/2006/metadata/contentType"/>
@@ -29688,14 +29721,6 @@
 </ds:datastoreItem>
 </file>
 
-<file path=customXml/itemProps2.xml><?xml version="1.0" encoding="utf-8"?>
-<ds:datastoreItem xmlns:ds="http://schemas.openxmlformats.org/officeDocument/2006/customXml" ds:itemID="{36DD185F-AC00-4EEC-8B58-CF213FEE664A}">
-  <ds:schemaRefs>
-    <ds:schemaRef ds:uri="http://schemas.microsoft.com/sharepoint/v3/contenttype/forms"/>
-  </ds:schemaRefs>
-</ds:datastoreItem>
-</file>
-
 <file path=customXml/itemProps3.xml><?xml version="1.0" encoding="utf-8"?>
 <ds:datastoreItem xmlns:ds="http://schemas.openxmlformats.org/officeDocument/2006/customXml" ds:itemID="{243AA046-F9E2-43A8-ADDA-8C87998AFC08}">
   <ds:schemaRefs>

</xml_diff>